<commit_message>
add some description to report
</commit_message>
<xml_diff>
--- a/گزارشکار های آز مدار/گزارشکار دوم/گزارشکار دوم.docx
+++ b/گزارشکار های آز مدار/گزارشکار دوم/گزارشکار دوم.docx
@@ -23,37 +23,8 @@
         <w:jc w:val="center"/>
         <w:rPr>
           <w:rFonts w:ascii="Andalus" w:hAnsi="Andalus" w:cs="Andalus"/>
-          <w:sz w:val="32"/>
-          <w:szCs w:val="32"/>
-          <w:lang w:bidi="fa-IR"/>
-        </w:rPr>
-      </w:pPr>
-      <w:r>
-        <w:rPr>
-          <w:rFonts w:ascii="Andalus" w:hAnsi="Andalus" w:cs="Andalus"/>
-          <w:sz w:val="48"/>
-          <w:szCs w:val="48"/>
-          <w:rtl/>
-        </w:rPr>
-        <w:t>به نام خدا</w:t>
-      </w:r>
-    </w:p>
-    <w:p>
-      <w:pPr>
-        <w:rPr>
-          <w:sz w:val="32"/>
-          <w:szCs w:val="32"/>
-          <w:rtl/>
-          <w:lang w:bidi="fa-IR"/>
-        </w:rPr>
-      </w:pPr>
-    </w:p>
-    <w:p>
-      <w:pPr>
-        <w:rPr>
-          <w:sz w:val="32"/>
-          <w:szCs w:val="32"/>
-          <w:rtl/>
+          <w:sz w:val="96"/>
+          <w:szCs w:val="96"/>
           <w:lang w:bidi="fa-IR"/>
         </w:rPr>
       </w:pPr>
@@ -70,7 +41,7 @@
               <wp:align>center</wp:align>
             </wp:positionH>
             <wp:positionV relativeFrom="paragraph">
-              <wp:posOffset>266700</wp:posOffset>
+              <wp:posOffset>1086485</wp:posOffset>
             </wp:positionV>
             <wp:extent cx="2095500" cy="1874520"/>
             <wp:effectExtent l="0" t="0" r="0" b="0"/>
@@ -126,6 +97,25 @@
           </wp:anchor>
         </w:drawing>
       </w:r>
+      <w:r>
+        <w:rPr>
+          <w:rFonts w:ascii="Andalus" w:hAnsi="Andalus" w:cs="Andalus"/>
+          <w:sz w:val="96"/>
+          <w:szCs w:val="96"/>
+          <w:rtl/>
+        </w:rPr>
+        <w:t>به نام خدا</w:t>
+      </w:r>
+    </w:p>
+    <w:p>
+      <w:pPr>
+        <w:rPr>
+          <w:sz w:val="32"/>
+          <w:szCs w:val="32"/>
+          <w:rtl/>
+          <w:lang w:bidi="fa-IR"/>
+        </w:rPr>
+      </w:pPr>
     </w:p>
     <w:p>
       <w:pPr>
@@ -388,7 +378,6 @@
           <w:rtl/>
           <w:lang w:bidi="fa-IR"/>
         </w:rPr>
-        <w:lastRenderedPageBreak/>
         <w:t xml:space="preserve">مدار </w:t>
       </w:r>
       <w:r>
@@ -5652,22 +5641,18 @@
         <w:bidi/>
         <w:jc w:val="center"/>
       </w:pPr>
-      <w:r>
-        <w:rPr>
-          <w:rFonts w:cs="B Nazanin"/>
-          <w:b/>
-          <w:bCs/>
+      <w:bookmarkStart w:id="0" w:name="_GoBack"/>
+      <w:r>
+        <w:rPr>
+          <w:rFonts w:cs="Arial"/>
           <w:noProof/>
-          <w:color w:val="FF0000"/>
-          <w:sz w:val="32"/>
-          <w:szCs w:val="32"/>
           <w:rtl/>
         </w:rPr>
         <w:drawing>
           <wp:inline distT="0" distB="0" distL="0" distR="0">
-            <wp:extent cx="5396345" cy="2459085"/>
+            <wp:extent cx="4806950" cy="2191502"/>
             <wp:effectExtent l="0" t="0" r="0" b="0"/>
-            <wp:docPr id="9" name="Picture 9" descr="C:\Users\Amin\Pictures\Screenshots\Screenshot (257).png"/>
+            <wp:docPr id="20" name="Picture 20" descr="C:\Users\Amin\Pictures\Screenshots\Screenshot (257).png"/>
             <wp:cNvGraphicFramePr>
               <a:graphicFrameLocks xmlns:a="http://schemas.openxmlformats.org/drawingml/2006/main" noChangeAspect="1"/>
             </wp:cNvGraphicFramePr>
@@ -5675,7 +5660,7 @@
               <a:graphicData uri="http://schemas.openxmlformats.org/drawingml/2006/picture">
                 <pic:pic xmlns:pic="http://schemas.openxmlformats.org/drawingml/2006/picture">
                   <pic:nvPicPr>
-                    <pic:cNvPr id="0" name="Picture 1" descr="C:\Users\Amin\Pictures\Screenshots\Screenshot (257).png"/>
+                    <pic:cNvPr id="0" name="Picture 4" descr="C:\Users\Amin\Pictures\Screenshots\Screenshot (257).png"/>
                     <pic:cNvPicPr>
                       <a:picLocks noChangeAspect="1" noChangeArrowheads="1"/>
                     </pic:cNvPicPr>
@@ -5696,7 +5681,7 @@
                   <pic:spPr bwMode="auto">
                     <a:xfrm>
                       <a:off x="0" y="0"/>
-                      <a:ext cx="5402343" cy="2461818"/>
+                      <a:ext cx="4818267" cy="2196661"/>
                     </a:xfrm>
                     <a:prstGeom prst="rect">
                       <a:avLst/>
@@ -5712,6 +5697,7 @@
           </wp:inline>
         </w:drawing>
       </w:r>
+      <w:bookmarkEnd w:id="0"/>
     </w:p>
     <w:p>
       <w:pPr>
@@ -5981,9 +5967,9 @@
         </w:rPr>
         <w:drawing>
           <wp:inline distT="0" distB="0" distL="0" distR="0">
-            <wp:extent cx="5479473" cy="2411730"/>
-            <wp:effectExtent l="0" t="0" r="6985" b="7620"/>
-            <wp:docPr id="10" name="Picture 10" descr="C:\Users\Amin\Pictures\Screenshots\Screenshot (258).png"/>
+            <wp:extent cx="5238750" cy="2306505"/>
+            <wp:effectExtent l="0" t="0" r="0" b="0"/>
+            <wp:docPr id="19" name="Picture 19" descr="C:\Users\Amin\Pictures\Screenshots\Screenshot (258).png"/>
             <wp:cNvGraphicFramePr>
               <a:graphicFrameLocks xmlns:a="http://schemas.openxmlformats.org/drawingml/2006/main" noChangeAspect="1"/>
             </wp:cNvGraphicFramePr>
@@ -5991,7 +5977,7 @@
               <a:graphicData uri="http://schemas.openxmlformats.org/drawingml/2006/picture">
                 <pic:pic xmlns:pic="http://schemas.openxmlformats.org/drawingml/2006/picture">
                   <pic:nvPicPr>
-                    <pic:cNvPr id="0" name="Picture 2" descr="C:\Users\Amin\Pictures\Screenshots\Screenshot (258).png"/>
+                    <pic:cNvPr id="0" name="Picture 3" descr="C:\Users\Amin\Pictures\Screenshots\Screenshot (258).png"/>
                     <pic:cNvPicPr>
                       <a:picLocks noChangeAspect="1" noChangeArrowheads="1"/>
                     </pic:cNvPicPr>
@@ -6012,7 +5998,7 @@
                   <pic:spPr bwMode="auto">
                     <a:xfrm>
                       <a:off x="0" y="0"/>
-                      <a:ext cx="5484685" cy="2414024"/>
+                      <a:ext cx="5252206" cy="2312429"/>
                     </a:xfrm>
                     <a:prstGeom prst="rect">
                       <a:avLst/>
@@ -6154,7 +6140,25 @@
           <w:rtl/>
           <w:lang w:bidi="fa-IR"/>
         </w:rPr>
-        <w:t>- کد تمام جمع کننده 4 بیتی</w:t>
+        <w:t>- کد</w:t>
+      </w:r>
+      <w:r>
+        <w:rPr>
+          <w:sz w:val="28"/>
+          <w:szCs w:val="28"/>
+          <w:lang w:bidi="fa-IR"/>
+        </w:rPr>
+        <w:t>VHDL</w:t>
+      </w:r>
+      <w:r>
+        <w:rPr>
+          <w:rFonts w:hint="cs"/>
+          <w:sz w:val="28"/>
+          <w:szCs w:val="28"/>
+          <w:rtl/>
+          <w:lang w:bidi="fa-IR"/>
+        </w:rPr>
+        <w:t xml:space="preserve"> تمام جمع کننده 4 بیتی</w:t>
       </w:r>
     </w:p>
     <w:p>
@@ -6619,7 +6623,17 @@
           <w:szCs w:val="32"/>
           <w:lang w:bidi="fa-IR"/>
         </w:rPr>
-        <w:t>Cin</w:t>
+        <w:t>c</w:t>
+      </w:r>
+      <w:r>
+        <w:rPr>
+          <w:rFonts w:asciiTheme="minorBidi" w:hAnsiTheme="minorBidi" w:cs="B Nazanin"/>
+          <w:color w:val="002060"/>
+          <w:sz w:val="32"/>
+          <w:szCs w:val="32"/>
+          <w:lang w:bidi="fa-IR"/>
+        </w:rPr>
+        <w:t>in</w:t>
       </w:r>
       <w:proofErr w:type="spellEnd"/>
       <w:r>
@@ -7053,7 +7067,7 @@
         </w:rPr>
         <w:t>سپس یک سوییچ مود تعریف می</w:t>
       </w:r>
-      <w:ins w:id="0" w:author="Amin" w:date="2023-04-07T15:14:00Z">
+      <w:ins w:id="1" w:author="Amin" w:date="2023-04-07T15:14:00Z">
         <w:r>
           <w:rPr>
             <w:rFonts w:hint="cs"/>
@@ -7159,8 +7173,6 @@
           <w:lang w:bidi="fa-IR"/>
         </w:rPr>
       </w:pPr>
-      <w:bookmarkStart w:id="1" w:name="_GoBack"/>
-      <w:bookmarkEnd w:id="1"/>
     </w:p>
     <w:p>
       <w:pPr>
@@ -7236,8 +7248,8 @@
         <w:bidi/>
         <w:jc w:val="center"/>
         <w:rPr>
-          <w:sz w:val="32"/>
-          <w:szCs w:val="32"/>
+          <w:sz w:val="28"/>
+          <w:szCs w:val="28"/>
           <w:rtl/>
           <w:lang w:bidi="fa-IR"/>
         </w:rPr>
@@ -7245,70 +7257,70 @@
       <w:r>
         <w:rPr>
           <w:rFonts w:hint="cs"/>
-          <w:sz w:val="32"/>
-          <w:szCs w:val="32"/>
+          <w:sz w:val="28"/>
+          <w:szCs w:val="28"/>
           <w:rtl/>
         </w:rPr>
         <w:t>تصویر</w:t>
       </w:r>
       <w:r>
         <w:rPr>
-          <w:sz w:val="32"/>
-          <w:szCs w:val="32"/>
+          <w:sz w:val="28"/>
+          <w:szCs w:val="28"/>
           <w:rtl/>
         </w:rPr>
         <w:t xml:space="preserve"> </w:t>
       </w:r>
       <w:r>
         <w:rPr>
-          <w:sz w:val="32"/>
-          <w:szCs w:val="32"/>
+          <w:sz w:val="28"/>
+          <w:szCs w:val="28"/>
           <w:rtl/>
         </w:rPr>
         <w:fldChar w:fldCharType="begin"/>
       </w:r>
       <w:r>
         <w:rPr>
-          <w:sz w:val="32"/>
-          <w:szCs w:val="32"/>
+          <w:sz w:val="28"/>
+          <w:szCs w:val="28"/>
           <w:rtl/>
         </w:rPr>
         <w:instrText xml:space="preserve"> </w:instrText>
       </w:r>
       <w:r>
         <w:rPr>
-          <w:sz w:val="32"/>
-          <w:szCs w:val="32"/>
+          <w:sz w:val="28"/>
+          <w:szCs w:val="28"/>
         </w:rPr>
         <w:instrText>SEQ</w:instrText>
       </w:r>
       <w:r>
         <w:rPr>
-          <w:sz w:val="32"/>
-          <w:szCs w:val="32"/>
+          <w:sz w:val="28"/>
+          <w:szCs w:val="28"/>
           <w:rtl/>
         </w:rPr>
         <w:instrText xml:space="preserve"> تصویر \* </w:instrText>
       </w:r>
       <w:r>
         <w:rPr>
-          <w:sz w:val="32"/>
-          <w:szCs w:val="32"/>
+          <w:sz w:val="28"/>
+          <w:szCs w:val="28"/>
         </w:rPr>
         <w:instrText>ARABIC</w:instrText>
       </w:r>
       <w:r>
         <w:rPr>
-          <w:sz w:val="32"/>
-          <w:szCs w:val="32"/>
+          <w:sz w:val="28"/>
+          <w:szCs w:val="28"/>
           <w:rtl/>
         </w:rPr>
         <w:instrText xml:space="preserve"> </w:instrText>
       </w:r>
       <w:r>
         <w:rPr>
-          <w:sz w:val="32"/>
-          <w:szCs w:val="32"/>
+          <w:sz w:val="28"/>
+          <w:szCs w:val="28"/>
           <w:rtl/>
         </w:rPr>
         <w:fldChar w:fldCharType="separate"/>
@@ -7316,16 +7328,16 @@
       <w:r>
         <w:rPr>
           <w:noProof/>
-          <w:sz w:val="32"/>
-          <w:szCs w:val="32"/>
+          <w:sz w:val="28"/>
+          <w:szCs w:val="28"/>
           <w:rtl/>
         </w:rPr>
         <w:t>4</w:t>
       </w:r>
       <w:r>
         <w:rPr>
-          <w:sz w:val="32"/>
-          <w:szCs w:val="32"/>
+          <w:sz w:val="28"/>
+          <w:szCs w:val="28"/>
           <w:rtl/>
         </w:rPr>
         <w:fldChar w:fldCharType="end"/>
@@ -7333,12 +7345,40 @@
       <w:r>
         <w:rPr>
           <w:rFonts w:hint="cs"/>
-          <w:sz w:val="32"/>
-          <w:szCs w:val="32"/>
-          <w:rtl/>
-          <w:lang w:bidi="fa-IR"/>
-        </w:rPr>
-        <w:t>- کد تمام جمع کننده تک بیتی</w:t>
+          <w:sz w:val="28"/>
+          <w:szCs w:val="28"/>
+          <w:rtl/>
+          <w:lang w:bidi="fa-IR"/>
+        </w:rPr>
+        <w:t>- کد</w:t>
+      </w:r>
+      <w:r>
+        <w:rPr>
+          <w:rFonts w:hint="cs"/>
+          <w:sz w:val="28"/>
+          <w:szCs w:val="28"/>
+          <w:rtl/>
+          <w:lang w:bidi="fa-IR"/>
+        </w:rPr>
+        <w:t xml:space="preserve"> </w:t>
+      </w:r>
+      <w:r>
+        <w:rPr>
+          <w:sz w:val="28"/>
+          <w:szCs w:val="28"/>
+          <w:lang w:bidi="fa-IR"/>
+        </w:rPr>
+        <w:t>VHDL</w:t>
+      </w:r>
+      <w:r>
+        <w:rPr>
+          <w:rFonts w:hint="cs"/>
+          <w:sz w:val="28"/>
+          <w:szCs w:val="28"/>
+          <w:rtl/>
+          <w:lang w:bidi="fa-IR"/>
+        </w:rPr>
+        <w:t xml:space="preserve"> تمام جمع کننده تک بیتی</w:t>
       </w:r>
     </w:p>
     <w:p>
@@ -7511,7 +7551,64 @@
           <w:rtl/>
           <w:lang w:bidi="fa-IR"/>
         </w:rPr>
-        <w:t xml:space="preserve"> - تفریق کننده جمع کننده تک بیتی</w:t>
+        <w:t xml:space="preserve"> </w:t>
+      </w:r>
+      <w:r>
+        <w:rPr>
+          <w:sz w:val="28"/>
+          <w:szCs w:val="28"/>
+          <w:rtl/>
+          <w:lang w:bidi="fa-IR"/>
+        </w:rPr>
+        <w:t>–</w:t>
+      </w:r>
+      <w:r>
+        <w:rPr>
+          <w:rFonts w:hint="cs"/>
+          <w:sz w:val="28"/>
+          <w:szCs w:val="28"/>
+          <w:rtl/>
+          <w:lang w:bidi="fa-IR"/>
+        </w:rPr>
+        <w:t xml:space="preserve"> </w:t>
+      </w:r>
+      <w:r>
+        <w:rPr>
+          <w:rFonts w:hint="cs"/>
+          <w:sz w:val="28"/>
+          <w:szCs w:val="28"/>
+          <w:rtl/>
+          <w:lang w:bidi="fa-IR"/>
+        </w:rPr>
+        <w:t xml:space="preserve">کد </w:t>
+      </w:r>
+      <w:r>
+        <w:rPr>
+          <w:sz w:val="28"/>
+          <w:szCs w:val="28"/>
+          <w:lang w:bidi="fa-IR"/>
+        </w:rPr>
+        <w:t>VHDL</w:t>
+      </w:r>
+      <w:r>
+        <w:rPr>
+          <w:rFonts w:hint="cs"/>
+          <w:sz w:val="28"/>
+          <w:szCs w:val="28"/>
+          <w:rtl/>
+          <w:lang w:bidi="fa-IR"/>
+        </w:rPr>
+        <w:t xml:space="preserve"> </w:t>
+      </w:r>
+      <w:r>
+        <w:rPr>
+          <w:rFonts w:hint="cs"/>
+          <w:sz w:val="28"/>
+          <w:szCs w:val="28"/>
+          <w:rtl/>
+          <w:lang w:bidi="fa-IR"/>
+        </w:rPr>
+        <w:t>تفریق کننده جمع کننده تک بیتی</w:t>
       </w:r>
     </w:p>
     <w:p>
@@ -7701,7 +7798,44 @@
           <w:rtl/>
           <w:lang w:bidi="fa-IR"/>
         </w:rPr>
-        <w:t xml:space="preserve"> - تفریق کننده جمع کننده 4 بیتی</w:t>
+        <w:t xml:space="preserve"> </w:t>
+      </w:r>
+      <w:r>
+        <w:rPr>
+          <w:sz w:val="28"/>
+          <w:szCs w:val="28"/>
+          <w:rtl/>
+          <w:lang w:bidi="fa-IR"/>
+        </w:rPr>
+        <w:t>–</w:t>
+      </w:r>
+      <w:r>
+        <w:rPr>
+          <w:rFonts w:hint="cs"/>
+          <w:sz w:val="28"/>
+          <w:szCs w:val="28"/>
+          <w:rtl/>
+          <w:lang w:bidi="fa-IR"/>
+        </w:rPr>
+        <w:t xml:space="preserve">کد </w:t>
+      </w:r>
+      <w:r>
+        <w:rPr>
+          <w:sz w:val="28"/>
+          <w:szCs w:val="28"/>
+          <w:lang w:bidi="fa-IR"/>
+        </w:rPr>
+        <w:t>VHDL</w:t>
+      </w:r>
+      <w:r>
+        <w:rPr>
+          <w:rFonts w:hint="cs"/>
+          <w:sz w:val="28"/>
+          <w:szCs w:val="28"/>
+          <w:rtl/>
+          <w:lang w:bidi="fa-IR"/>
+        </w:rPr>
+        <w:t xml:space="preserve"> تفریق کننده جمع کننده 4 بیتی</w:t>
       </w:r>
     </w:p>
     <w:sectPr>
@@ -7785,7 +7919,7 @@
           <w:rPr>
             <w:noProof/>
           </w:rPr>
-          <w:t>5</w:t>
+          <w:t>6</w:t>
         </w:r>
         <w:r>
           <w:rPr>
@@ -8302,6 +8436,27 @@
     <w:qFormat/>
     <w:rsid w:val="00FC4753"/>
   </w:style>
+  <w:style w:type="paragraph" w:styleId="Heading1">
+    <w:name w:val="heading 1"/>
+    <w:basedOn w:val="Normal"/>
+    <w:next w:val="Normal"/>
+    <w:link w:val="Heading1Char"/>
+    <w:uiPriority w:val="9"/>
+    <w:qFormat/>
+    <w:rsid w:val="007C2DEA"/>
+    <w:pPr>
+      <w:keepNext/>
+      <w:keepLines/>
+      <w:spacing w:before="240" w:after="0"/>
+      <w:outlineLvl w:val="0"/>
+    </w:pPr>
+    <w:rPr>
+      <w:rFonts w:asciiTheme="majorHAnsi" w:eastAsiaTheme="majorEastAsia" w:hAnsiTheme="majorHAnsi" w:cstheme="majorBidi"/>
+      <w:color w:val="2E74B5" w:themeColor="accent1" w:themeShade="BF"/>
+      <w:sz w:val="32"/>
+      <w:szCs w:val="32"/>
+    </w:rPr>
+  </w:style>
   <w:style w:type="character" w:default="1" w:styleId="DefaultParagraphFont">
     <w:name w:val="Default Paragraph Font"/>
     <w:uiPriority w:val="1"/>
@@ -8496,6 +8651,31 @@
       <w:sz w:val="18"/>
       <w:szCs w:val="18"/>
     </w:rPr>
+  </w:style>
+  <w:style w:type="character" w:customStyle="1" w:styleId="Heading1Char">
+    <w:name w:val="Heading 1 Char"/>
+    <w:basedOn w:val="DefaultParagraphFont"/>
+    <w:link w:val="Heading1"/>
+    <w:uiPriority w:val="9"/>
+    <w:rsid w:val="007C2DEA"/>
+    <w:rPr>
+      <w:rFonts w:asciiTheme="majorHAnsi" w:eastAsiaTheme="majorEastAsia" w:hAnsiTheme="majorHAnsi" w:cstheme="majorBidi"/>
+      <w:color w:val="2E74B5" w:themeColor="accent1" w:themeShade="BF"/>
+      <w:sz w:val="32"/>
+      <w:szCs w:val="32"/>
+    </w:rPr>
+  </w:style>
+  <w:style w:type="paragraph" w:styleId="TOCHeading">
+    <w:name w:val="TOC Heading"/>
+    <w:basedOn w:val="Heading1"/>
+    <w:next w:val="Normal"/>
+    <w:uiPriority w:val="39"/>
+    <w:unhideWhenUsed/>
+    <w:qFormat/>
+    <w:rsid w:val="007C2DEA"/>
+    <w:pPr>
+      <w:outlineLvl w:val="9"/>
+    </w:pPr>
   </w:style>
 </w:styles>
 </file>
@@ -8766,7 +8946,7 @@
 </file>
 
 <file path=customXml/itemProps1.xml><?xml version="1.0" encoding="utf-8"?>
-<ds:datastoreItem xmlns:ds="http://schemas.openxmlformats.org/officeDocument/2006/customXml" ds:itemID="{2D23017D-9CD7-4129-9ABD-85181359F8B7}">
+<ds:datastoreItem xmlns:ds="http://schemas.openxmlformats.org/officeDocument/2006/customXml" ds:itemID="{AEDEE0CF-6B22-46B6-9229-616270F43067}">
   <ds:schemaRefs>
     <ds:schemaRef ds:uri="http://schemas.openxmlformats.org/officeDocument/2006/bibliography"/>
   </ds:schemaRefs>

</xml_diff>